<commit_message>
Update Heroes of Pymoli Report
</commit_message>
<xml_diff>
--- a/Heroes of Pymoli/Winton Analysis Report Heroes of Pymoli Homework.docx
+++ b/Heroes of Pymoli/Winton Analysis Report Heroes of Pymoli Homework.docx
@@ -32,15 +32,49 @@
           <w:sz w:val="24"/>
           <w:szCs w:val="24"/>
         </w:rPr>
-        <w:t>Week 1 Homework</w:t>
-      </w:r>
+        <w:t>Pandas Homework “Heroes of Pymoli”</w:t>
+      </w:r>
+      <w:bookmarkStart w:id="0" w:name="_GoBack"/>
+      <w:bookmarkEnd w:id="0"/>
       <w:r>
         <w:rPr>
           <w:rFonts w:ascii="Arial" w:hAnsi="Arial" w:cs="Arial"/>
           <w:sz w:val="24"/>
           <w:szCs w:val="24"/>
         </w:rPr>
-        <w:t xml:space="preserve">  11/8/2019</w:t>
+        <w:t xml:space="preserve">  1</w:t>
+      </w:r>
+      <w:r>
+        <w:rPr>
+          <w:rFonts w:ascii="Arial" w:hAnsi="Arial" w:cs="Arial"/>
+          <w:sz w:val="24"/>
+          <w:szCs w:val="24"/>
+        </w:rPr>
+        <w:t>2</w:t>
+      </w:r>
+      <w:r>
+        <w:rPr>
+          <w:rFonts w:ascii="Arial" w:hAnsi="Arial" w:cs="Arial"/>
+          <w:sz w:val="24"/>
+          <w:szCs w:val="24"/>
+        </w:rPr>
+        <w:t>/</w:t>
+      </w:r>
+      <w:r>
+        <w:rPr>
+          <w:rFonts w:ascii="Arial" w:hAnsi="Arial" w:cs="Arial"/>
+          <w:sz w:val="24"/>
+          <w:szCs w:val="24"/>
+        </w:rPr>
+        <w:t>5</w:t>
+      </w:r>
+      <w:r>
+        <w:rPr>
+          <w:rFonts w:ascii="Arial" w:hAnsi="Arial" w:cs="Arial"/>
+          <w:sz w:val="24"/>
+          <w:szCs w:val="24"/>
+        </w:rPr>
+        <w:t>/2019</w:t>
       </w:r>
     </w:p>
     <w:p>
@@ -314,16 +348,7 @@
           <w:sz w:val="24"/>
           <w:szCs w:val="24"/>
         </w:rPr>
-        <w:t>1967.64</w:t>
-      </w:r>
-      <w:r>
-        <w:rPr>
-          <w:rFonts w:ascii="Helvetica" w:eastAsia="Times New Roman" w:hAnsi="Helvetica" w:cs="Helvetica"/>
-          <w:color w:val="000000"/>
-          <w:sz w:val="24"/>
-          <w:szCs w:val="24"/>
-        </w:rPr>
-        <w:t xml:space="preserve"> with an average purchase total of $4.07 per player.</w:t>
+        <w:t>1967.64 with an average purchase total of $4.07 per player.</w:t>
       </w:r>
     </w:p>
     <w:p>
@@ -1108,18 +1133,7 @@
           <w:sz w:val="24"/>
           <w:szCs w:val="24"/>
         </w:rPr>
-        <w:t xml:space="preserve">Based on the above data, a prime target market group would be male players who are 20-24 years old.  Promotional campaigns should also </w:t>
-      </w:r>
-      <w:bookmarkStart w:id="0" w:name="_GoBack"/>
-      <w:bookmarkEnd w:id="0"/>
-      <w:r>
-        <w:rPr>
-          <w:rFonts w:ascii="Arial" w:eastAsia="Times New Roman" w:hAnsi="Arial" w:cs="Arial"/>
-          <w:color w:val="000000"/>
-          <w:sz w:val="24"/>
-          <w:szCs w:val="24"/>
-        </w:rPr>
-        <w:t>be researched for “Nirvana” and “Fiery Glass Crusader”, considering their higher price point ant popular game ratings.</w:t>
+        <w:t>Based on the above data, a prime target market group would be male players who are 20-24 years old.  Promotional campaigns should also be researched for “Nirvana” and “Fiery Glass Crusader”, considering their higher price point ant popular game ratings.</w:t>
       </w:r>
     </w:p>
     <w:p>

</xml_diff>